<commit_message>
Worksheet 6 Part2 Theory
</commit_message>
<xml_diff>
--- a/worksheet06/Part2.docx
+++ b/worksheet06/Part2.docx
@@ -75,6 +75,435 @@
           <w:szCs w:val="24"/>
         </w:rPr>
         <w:t>Explain the effect of the different filtering modes and their influence on texture magnification and minification issues.</w:t>
+      </w:r>
+    </w:p>
+    <w:p>
+      <w:pPr>
+        <w:ind w:firstLine="720"/>
+        <w:jc w:val="both"/>
+        <w:rPr>
+          <w:rFonts w:ascii="Times New Roman" w:hAnsi="Times New Roman" w:cs="Times New Roman"/>
+          <w:sz w:val="24"/>
+          <w:szCs w:val="24"/>
+        </w:rPr>
+      </w:pPr>
+      <w:r>
+        <w:rPr>
+          <w:rFonts w:ascii="Times New Roman" w:hAnsi="Times New Roman" w:cs="Times New Roman"/>
+          <w:sz w:val="24"/>
+          <w:szCs w:val="24"/>
+        </w:rPr>
+        <w:t xml:space="preserve">The texture filtering operation also performs the texture magnification of minification. Therefore, the texture </w:t>
+      </w:r>
+      <w:r>
+        <w:rPr>
+          <w:rFonts w:ascii="Times New Roman" w:hAnsi="Times New Roman" w:cs="Times New Roman"/>
+          <w:sz w:val="24"/>
+          <w:szCs w:val="24"/>
+        </w:rPr>
+        <w:t xml:space="preserve">is being mapped into a primitive image that is larger or smaller than itself. Magnification of a texture can result in many pixels being mapped to </w:t>
+      </w:r>
+      <w:r>
+        <w:rPr>
+          <w:rFonts w:ascii="Times New Roman" w:hAnsi="Times New Roman" w:cs="Times New Roman"/>
+          <w:sz w:val="24"/>
+          <w:szCs w:val="24"/>
+        </w:rPr>
+        <w:t>a single</w:t>
+      </w:r>
+      <w:r>
+        <w:rPr>
+          <w:rFonts w:ascii="Times New Roman" w:hAnsi="Times New Roman" w:cs="Times New Roman"/>
+          <w:sz w:val="24"/>
+          <w:szCs w:val="24"/>
+        </w:rPr>
+        <w:t xml:space="preserve"> texel</w:t>
+      </w:r>
+      <w:r>
+        <w:rPr>
+          <w:rFonts w:ascii="Times New Roman" w:hAnsi="Times New Roman" w:cs="Times New Roman"/>
+          <w:sz w:val="24"/>
+          <w:szCs w:val="24"/>
+        </w:rPr>
+        <w:t xml:space="preserve"> and t</w:t>
+      </w:r>
+      <w:r>
+        <w:rPr>
+          <w:rFonts w:ascii="Times New Roman" w:hAnsi="Times New Roman" w:cs="Times New Roman"/>
+          <w:sz w:val="24"/>
+          <w:szCs w:val="24"/>
+        </w:rPr>
+        <w:t xml:space="preserve">he result can </w:t>
+      </w:r>
+      <w:r>
+        <w:rPr>
+          <w:rFonts w:ascii="Times New Roman" w:hAnsi="Times New Roman" w:cs="Times New Roman"/>
+          <w:sz w:val="24"/>
+          <w:szCs w:val="24"/>
+        </w:rPr>
+        <w:t>have</w:t>
+      </w:r>
+      <w:r>
+        <w:rPr>
+          <w:rFonts w:ascii="Times New Roman" w:hAnsi="Times New Roman" w:cs="Times New Roman"/>
+          <w:sz w:val="24"/>
+          <w:szCs w:val="24"/>
+        </w:rPr>
+        <w:t xml:space="preserve"> a chunky appearance. Minification of a texture means that </w:t>
+      </w:r>
+      <w:r>
+        <w:rPr>
+          <w:rFonts w:ascii="Times New Roman" w:hAnsi="Times New Roman" w:cs="Times New Roman"/>
+          <w:sz w:val="24"/>
+          <w:szCs w:val="24"/>
+        </w:rPr>
+        <w:t xml:space="preserve">one </w:t>
+      </w:r>
+      <w:r>
+        <w:rPr>
+          <w:rFonts w:ascii="Times New Roman" w:hAnsi="Times New Roman" w:cs="Times New Roman"/>
+          <w:sz w:val="24"/>
+          <w:szCs w:val="24"/>
+        </w:rPr>
+        <w:t>single pixel is mapped to many texels</w:t>
+      </w:r>
+      <w:r>
+        <w:rPr>
+          <w:rFonts w:ascii="Times New Roman" w:hAnsi="Times New Roman" w:cs="Times New Roman"/>
+          <w:sz w:val="24"/>
+          <w:szCs w:val="24"/>
+        </w:rPr>
+        <w:t>.</w:t>
+      </w:r>
+    </w:p>
+    <w:p>
+      <w:pPr>
+        <w:ind w:firstLine="720"/>
+        <w:jc w:val="both"/>
+        <w:rPr>
+          <w:rFonts w:ascii="Times New Roman" w:hAnsi="Times New Roman" w:cs="Times New Roman"/>
+          <w:sz w:val="24"/>
+          <w:szCs w:val="24"/>
+        </w:rPr>
+      </w:pPr>
+      <w:r>
+        <w:rPr>
+          <w:rFonts w:ascii="Times New Roman" w:hAnsi="Times New Roman" w:cs="Times New Roman"/>
+          <w:sz w:val="24"/>
+          <w:szCs w:val="24"/>
+        </w:rPr>
+        <w:t xml:space="preserve">Three methods of texture filtering are used: </w:t>
+      </w:r>
+      <w:r>
+        <w:rPr>
+          <w:rFonts w:ascii="Times New Roman" w:hAnsi="Times New Roman" w:cs="Times New Roman"/>
+          <w:b/>
+          <w:bCs/>
+          <w:sz w:val="24"/>
+          <w:szCs w:val="24"/>
+        </w:rPr>
+        <w:t>NEAREST</w:t>
+      </w:r>
+      <w:r>
+        <w:rPr>
+          <w:rFonts w:ascii="Times New Roman" w:hAnsi="Times New Roman" w:cs="Times New Roman"/>
+          <w:sz w:val="24"/>
+          <w:szCs w:val="24"/>
+        </w:rPr>
+        <w:t xml:space="preserve">, </w:t>
+      </w:r>
+      <w:r>
+        <w:rPr>
+          <w:rFonts w:ascii="Times New Roman" w:hAnsi="Times New Roman" w:cs="Times New Roman"/>
+          <w:b/>
+          <w:bCs/>
+          <w:sz w:val="24"/>
+          <w:szCs w:val="24"/>
+        </w:rPr>
+        <w:t>LINEAR</w:t>
+      </w:r>
+      <w:r>
+        <w:rPr>
+          <w:rFonts w:ascii="Times New Roman" w:hAnsi="Times New Roman" w:cs="Times New Roman"/>
+          <w:sz w:val="24"/>
+          <w:szCs w:val="24"/>
+        </w:rPr>
+        <w:t xml:space="preserve">, and </w:t>
+      </w:r>
+      <w:r>
+        <w:rPr>
+          <w:rFonts w:ascii="Times New Roman" w:hAnsi="Times New Roman" w:cs="Times New Roman"/>
+          <w:b/>
+          <w:bCs/>
+          <w:sz w:val="24"/>
+          <w:szCs w:val="24"/>
+        </w:rPr>
+        <w:t>MipMap</w:t>
+      </w:r>
+      <w:r>
+        <w:rPr>
+          <w:rFonts w:ascii="Times New Roman" w:hAnsi="Times New Roman" w:cs="Times New Roman"/>
+          <w:sz w:val="24"/>
+          <w:szCs w:val="24"/>
+        </w:rPr>
+        <w:t xml:space="preserve">. </w:t>
+      </w:r>
+      <w:r>
+        <w:rPr>
+          <w:rFonts w:ascii="Times New Roman" w:hAnsi="Times New Roman" w:cs="Times New Roman"/>
+          <w:sz w:val="24"/>
+          <w:szCs w:val="24"/>
+        </w:rPr>
+        <w:t>The f</w:t>
+      </w:r>
+      <w:r>
+        <w:rPr>
+          <w:rFonts w:ascii="Times New Roman" w:hAnsi="Times New Roman" w:cs="Times New Roman"/>
+          <w:sz w:val="24"/>
+          <w:szCs w:val="24"/>
+        </w:rPr>
+        <w:t>irst two</w:t>
+      </w:r>
+      <w:r>
+        <w:rPr>
+          <w:rFonts w:ascii="Times New Roman" w:hAnsi="Times New Roman" w:cs="Times New Roman"/>
+          <w:sz w:val="24"/>
+          <w:szCs w:val="24"/>
+        </w:rPr>
+        <w:t xml:space="preserve"> are</w:t>
+      </w:r>
+      <w:r>
+        <w:rPr>
+          <w:rFonts w:ascii="Times New Roman" w:hAnsi="Times New Roman" w:cs="Times New Roman"/>
+          <w:sz w:val="24"/>
+          <w:szCs w:val="24"/>
+        </w:rPr>
+        <w:t xml:space="preserve"> </w:t>
+      </w:r>
+      <w:r>
+        <w:rPr>
+          <w:rFonts w:ascii="Times New Roman" w:hAnsi="Times New Roman" w:cs="Times New Roman"/>
+          <w:sz w:val="24"/>
+          <w:szCs w:val="24"/>
+        </w:rPr>
+        <w:t>used both on minification and magnification; MipMap can be used only on minification.</w:t>
+      </w:r>
+    </w:p>
+    <w:p>
+      <w:pPr>
+        <w:ind w:firstLine="720"/>
+        <w:jc w:val="both"/>
+        <w:rPr>
+          <w:rFonts w:ascii="Times New Roman" w:hAnsi="Times New Roman" w:cs="Times New Roman"/>
+          <w:sz w:val="24"/>
+          <w:szCs w:val="24"/>
+        </w:rPr>
+      </w:pPr>
+      <w:r>
+        <w:rPr>
+          <w:rFonts w:ascii="Times New Roman" w:hAnsi="Times New Roman" w:cs="Times New Roman"/>
+          <w:b/>
+          <w:bCs/>
+          <w:sz w:val="24"/>
+          <w:szCs w:val="24"/>
+        </w:rPr>
+        <w:t>NEAREST</w:t>
+      </w:r>
+      <w:r>
+        <w:rPr>
+          <w:rFonts w:ascii="Times New Roman" w:hAnsi="Times New Roman" w:cs="Times New Roman"/>
+          <w:sz w:val="24"/>
+          <w:szCs w:val="24"/>
+        </w:rPr>
+        <w:t xml:space="preserve"> option implies that each texture coordinate will choose the</w:t>
+      </w:r>
+      <w:r>
+        <w:rPr>
+          <w:rFonts w:ascii="Times New Roman" w:hAnsi="Times New Roman" w:cs="Times New Roman"/>
+          <w:sz w:val="24"/>
+          <w:szCs w:val="24"/>
+        </w:rPr>
+        <w:t xml:space="preserve"> closest value of the texel, meaning black or white.</w:t>
+      </w:r>
+    </w:p>
+    <w:p>
+      <w:pPr>
+        <w:ind w:firstLine="720"/>
+        <w:jc w:val="both"/>
+        <w:rPr>
+          <w:rFonts w:ascii="Times New Roman" w:hAnsi="Times New Roman" w:cs="Times New Roman"/>
+          <w:sz w:val="24"/>
+          <w:szCs w:val="24"/>
+        </w:rPr>
+      </w:pPr>
+      <w:r>
+        <w:rPr>
+          <w:rFonts w:ascii="Times New Roman" w:hAnsi="Times New Roman" w:cs="Times New Roman"/>
+          <w:b/>
+          <w:bCs/>
+          <w:sz w:val="24"/>
+          <w:szCs w:val="24"/>
+        </w:rPr>
+        <w:t>LINEAR</w:t>
+      </w:r>
+      <w:r>
+        <w:rPr>
+          <w:rFonts w:ascii="Times New Roman" w:hAnsi="Times New Roman" w:cs="Times New Roman"/>
+          <w:sz w:val="24"/>
+          <w:szCs w:val="24"/>
+        </w:rPr>
+        <w:t xml:space="preserve"> option requires more computation and uses a weighted average of a group of texels, neighbors of the point sample. The </w:t>
+      </w:r>
+      <w:r>
+        <w:rPr>
+          <w:rFonts w:ascii="Times New Roman" w:hAnsi="Times New Roman" w:cs="Times New Roman"/>
+          <w:sz w:val="24"/>
+          <w:szCs w:val="24"/>
+        </w:rPr>
+        <w:t>object</w:t>
+      </w:r>
+      <w:r>
+        <w:rPr>
+          <w:rFonts w:ascii="Times New Roman" w:hAnsi="Times New Roman" w:cs="Times New Roman"/>
+          <w:sz w:val="24"/>
+          <w:szCs w:val="24"/>
+        </w:rPr>
+        <w:t xml:space="preserve"> </w:t>
+      </w:r>
+      <w:r>
+        <w:rPr>
+          <w:rFonts w:ascii="Times New Roman" w:hAnsi="Times New Roman" w:cs="Times New Roman"/>
+          <w:sz w:val="24"/>
+          <w:szCs w:val="24"/>
+        </w:rPr>
+        <w:t>resulting</w:t>
+      </w:r>
+      <w:r>
+        <w:rPr>
+          <w:rFonts w:ascii="Times New Roman" w:hAnsi="Times New Roman" w:cs="Times New Roman"/>
+          <w:sz w:val="24"/>
+          <w:szCs w:val="24"/>
+        </w:rPr>
+        <w:t xml:space="preserve"> is blurrier than </w:t>
+      </w:r>
+      <w:r>
+        <w:rPr>
+          <w:rFonts w:ascii="Times New Roman" w:hAnsi="Times New Roman" w:cs="Times New Roman"/>
+          <w:sz w:val="24"/>
+          <w:szCs w:val="24"/>
+        </w:rPr>
+        <w:t>the one obtain</w:t>
+      </w:r>
+      <w:r>
+        <w:rPr>
+          <w:rFonts w:ascii="Times New Roman" w:hAnsi="Times New Roman" w:cs="Times New Roman"/>
+          <w:sz w:val="24"/>
+          <w:szCs w:val="24"/>
+        </w:rPr>
+        <w:t>ed by using nearest filtering</w:t>
+      </w:r>
+      <w:r>
+        <w:rPr>
+          <w:rFonts w:ascii="Times New Roman" w:hAnsi="Times New Roman" w:cs="Times New Roman"/>
+          <w:sz w:val="24"/>
+          <w:szCs w:val="24"/>
+        </w:rPr>
+        <w:t>.</w:t>
+      </w:r>
+    </w:p>
+    <w:p>
+      <w:pPr>
+        <w:ind w:firstLine="720"/>
+        <w:jc w:val="both"/>
+        <w:rPr>
+          <w:rFonts w:ascii="Times New Roman" w:hAnsi="Times New Roman" w:cs="Times New Roman"/>
+          <w:sz w:val="24"/>
+          <w:szCs w:val="24"/>
+        </w:rPr>
+      </w:pPr>
+      <w:r>
+        <w:rPr>
+          <w:rFonts w:ascii="Times New Roman" w:hAnsi="Times New Roman" w:cs="Times New Roman"/>
+          <w:sz w:val="24"/>
+          <w:szCs w:val="24"/>
+        </w:rPr>
+        <w:t xml:space="preserve">A </w:t>
+      </w:r>
+      <w:r>
+        <w:rPr>
+          <w:rFonts w:ascii="Times New Roman" w:hAnsi="Times New Roman" w:cs="Times New Roman"/>
+          <w:b/>
+          <w:bCs/>
+          <w:sz w:val="24"/>
+          <w:szCs w:val="24"/>
+        </w:rPr>
+        <w:t>M</w:t>
+      </w:r>
+      <w:r>
+        <w:rPr>
+          <w:rFonts w:ascii="Times New Roman" w:hAnsi="Times New Roman" w:cs="Times New Roman"/>
+          <w:b/>
+          <w:bCs/>
+          <w:sz w:val="24"/>
+          <w:szCs w:val="24"/>
+        </w:rPr>
+        <w:t>ipMap</w:t>
+      </w:r>
+      <w:r>
+        <w:rPr>
+          <w:rFonts w:ascii="Times New Roman" w:hAnsi="Times New Roman" w:cs="Times New Roman"/>
+          <w:sz w:val="24"/>
+          <w:szCs w:val="24"/>
+        </w:rPr>
+        <w:t xml:space="preserve"> is a sequence of textures, each of which is a progressively lower resolution representation of the same image.</w:t>
+      </w:r>
+      <w:r>
+        <w:rPr>
+          <w:rFonts w:ascii="Times New Roman" w:hAnsi="Times New Roman" w:cs="Times New Roman"/>
+          <w:sz w:val="24"/>
+          <w:szCs w:val="24"/>
+        </w:rPr>
+        <w:t xml:space="preserve"> In our case, a more blurred image is produced. Also, m</w:t>
+      </w:r>
+      <w:r>
+        <w:rPr>
+          <w:rFonts w:ascii="Times New Roman" w:hAnsi="Times New Roman" w:cs="Times New Roman"/>
+          <w:sz w:val="24"/>
+          <w:szCs w:val="24"/>
+        </w:rPr>
+        <w:t xml:space="preserve">ipmapping </w:t>
+      </w:r>
+      <w:r>
+        <w:rPr>
+          <w:rFonts w:ascii="Times New Roman" w:hAnsi="Times New Roman" w:cs="Times New Roman"/>
+          <w:sz w:val="24"/>
+          <w:szCs w:val="24"/>
+        </w:rPr>
+        <w:t xml:space="preserve">is known for </w:t>
+      </w:r>
+      <w:r>
+        <w:rPr>
+          <w:rFonts w:ascii="Times New Roman" w:hAnsi="Times New Roman" w:cs="Times New Roman"/>
+          <w:sz w:val="24"/>
+          <w:szCs w:val="24"/>
+        </w:rPr>
+        <w:t>improv</w:t>
+      </w:r>
+      <w:r>
+        <w:rPr>
+          <w:rFonts w:ascii="Times New Roman" w:hAnsi="Times New Roman" w:cs="Times New Roman"/>
+          <w:sz w:val="24"/>
+          <w:szCs w:val="24"/>
+        </w:rPr>
+        <w:t>ing</w:t>
+      </w:r>
+      <w:r>
+        <w:rPr>
+          <w:rFonts w:ascii="Times New Roman" w:hAnsi="Times New Roman" w:cs="Times New Roman"/>
+          <w:sz w:val="24"/>
+          <w:szCs w:val="24"/>
+        </w:rPr>
+        <w:t xml:space="preserve"> the quality of rendered textures at the expense of using more memory.</w:t>
       </w:r>
     </w:p>
     <w:sectPr>

</xml_diff>